<commit_message>
add final profiles (Delphine)
</commit_message>
<xml_diff>
--- a/revisited_drafts/OECD_RO2023_Country_profile_AUT.docx
+++ b/revisited_drafts/OECD_RO2023_Country_profile_AUT.docx
@@ -382,35 +382,35 @@
               <w:pStyle w:val="TableRow"/>
               <w:jc w:val="left"/>
               <w:rPr>
-                <w:rFonts w:asciiTheme="majorHAnsi" w:hAnsiTheme="majorHAnsi"/>
-                <w:sz w:val="20"/>
-                <w:lang w:val="en-GB"/>
+                <w:sz w:val="20"/>
               </w:rPr>
             </w:pPr>
             <w:r>
               <w:rPr>
-                <w:rFonts w:asciiTheme="majorHAnsi" w:hAnsiTheme="majorHAnsi"/>
-                <w:sz w:val="20"/>
-                <w:lang w:val="en-GB"/>
-              </w:rPr>
-              <w:t xml:space="preserve">Share of subnational government in total </w:t>
-            </w:r>
-            <w:r>
-              <w:rPr>
-                <w:rFonts w:asciiTheme="majorHAnsi" w:hAnsiTheme="majorHAnsi"/>
-                <w:sz w:val="20"/>
-                <w:lang w:val="en-GB"/>
-              </w:rPr>
-              <w:t>expenditure</w:t>
-            </w:r>
-            <w:r>
-              <w:rPr>
-                <w:rFonts w:asciiTheme="majorHAnsi" w:hAnsiTheme="majorHAnsi"/>
-                <w:sz w:val="20"/>
-                <w:lang w:val="en-GB"/>
-              </w:rPr>
-              <w:t>/revenues</w:t>
-            </w:r>
+                <w:sz w:val="20"/>
+              </w:rPr>
+              <w:t>Share of subnational government in total expenditure/revenues (2021)</w:t>
+            </w:r>
+          </w:p>
+          <w:p>
+            <w:pPr>
+              <w:pStyle w:val="TableRow"/>
+              <w:jc w:val="left"/>
+              <w:rPr>
+                <w:sz w:val="20"/>
+              </w:rPr>
+            </w:pPr>
+          </w:p>
+          <w:p>
+            <w:pPr>
+              <w:pStyle w:val="TableRow"/>
+              <w:jc w:val="left"/>
+              <w:rPr>
+                <w:rFonts w:asciiTheme="majorHAnsi" w:hAnsiTheme="majorHAnsi"/>
+                <w:sz w:val="20"/>
+                <w:lang w:val="en-GB"/>
+              </w:rPr>
+            </w:pPr>
           </w:p>
         </w:tc>
         <w:tc>
@@ -419,58 +419,61 @@
           </w:tcPr>
           <w:p>
             <w:pPr>
-              <w:pStyle w:val="TableCell"/>
+              <w:widowControl/>
               <w:jc w:val="left"/>
               <w:rPr>
-                <w:rFonts w:asciiTheme="majorHAnsi" w:hAnsiTheme="majorHAnsi"/>
-                <w:color w:val="auto"/>
                 <w:sz w:val="20"/>
                 <w:lang w:val="en-GB"/>
               </w:rPr>
             </w:pPr>
             <w:r>
               <w:rPr>
-                <w:rFonts w:asciiTheme="majorHAnsi" w:hAnsiTheme="majorHAnsi" w:cs="Arial"/>
-                <w:sz w:val="20"/>
-                <w:lang w:val="en-GB"/>
-              </w:rPr>
-              <w:t xml:space="preserve">34.6% </w:t>
-            </w:r>
-            <w:r>
-              <w:rPr>
-                <w:rFonts w:asciiTheme="majorHAnsi" w:hAnsiTheme="majorHAnsi" w:cs="Arial"/>
-                <w:sz w:val="20"/>
-                <w:highlight w:val="yellow"/>
-                <w:lang w:val="en-GB"/>
-              </w:rPr>
-              <w:t>(2013</w:t>
-            </w:r>
-            <w:r>
-              <w:rPr>
-                <w:rFonts w:asciiTheme="majorHAnsi" w:hAnsiTheme="majorHAnsi" w:cs="Arial"/>
-                <w:sz w:val="20"/>
-                <w:lang w:val="en-GB"/>
-              </w:rPr>
-              <w:t>)</w:t>
-            </w:r>
-            <w:r>
-              <w:rPr>
-                <w:rFonts w:asciiTheme="majorHAnsi" w:hAnsiTheme="majorHAnsi"/>
-                <w:color w:val="auto"/>
-                <w:sz w:val="20"/>
-                <w:lang w:val="en-GB"/>
-              </w:rPr>
-              <w:t xml:space="preserve"> </w:t>
-            </w:r>
-            <w:r>
-              <w:rPr>
-                <w:rFonts w:asciiTheme="majorHAnsi" w:hAnsiTheme="majorHAnsi"/>
-                <w:color w:val="auto"/>
-                <w:sz w:val="20"/>
-                <w:lang w:val="en-GB"/>
-              </w:rPr>
-              <w:t>in total expenditure</w:t>
-            </w:r>
+                <w:sz w:val="20"/>
+                <w:lang w:val="en-GB"/>
+              </w:rPr>
+              <w:t>33.8</w:t>
+            </w:r>
+            <w:r>
+              <w:rPr>
+                <w:sz w:val="20"/>
+                <w:lang w:val="en-GB"/>
+              </w:rPr>
+              <w:t>% of total expenditure</w:t>
+            </w:r>
+          </w:p>
+          <w:p>
+            <w:pPr>
+              <w:widowControl/>
+              <w:jc w:val="left"/>
+              <w:rPr>
+                <w:sz w:val="20"/>
+                <w:lang w:val="en-GB"/>
+              </w:rPr>
+            </w:pPr>
+            <w:r>
+              <w:rPr>
+                <w:sz w:val="20"/>
+                <w:lang w:val="en-GB"/>
+              </w:rPr>
+              <w:t>36.6</w:t>
+            </w:r>
+            <w:r>
+              <w:rPr>
+                <w:sz w:val="20"/>
+                <w:lang w:val="en-GB"/>
+              </w:rPr>
+              <w:t>% of total revenues</w:t>
+            </w:r>
+          </w:p>
+          <w:p>
+            <w:pPr>
+              <w:widowControl/>
+              <w:jc w:val="left"/>
+              <w:rPr>
+                <w:sz w:val="20"/>
+                <w:lang w:val="en-GB"/>
+              </w:rPr>
+            </w:pPr>
           </w:p>
           <w:p>
             <w:pPr>
@@ -485,12 +488,27 @@
             </w:pPr>
             <w:r>
               <w:rPr>
-                <w:rFonts w:asciiTheme="majorHAnsi" w:hAnsiTheme="majorHAnsi"/>
-                <w:color w:val="auto"/>
-                <w:sz w:val="20"/>
-                <w:lang w:val="en-GB"/>
-              </w:rPr>
-              <w:t>35.1% (2013) in total revenues</w:t>
+                <w:sz w:val="20"/>
+                <w:lang w:val="en-GB"/>
+              </w:rPr>
+              <w:t xml:space="preserve">[Source: </w:t>
+            </w:r>
+            <w:hyperlink r:id="rId14" w:history="1">
+              <w:r>
+                <w:rPr>
+                  <w:rStyle w:val="Hyperlink"/>
+                  <w:sz w:val="20"/>
+                  <w:lang w:val="en-GB"/>
+                </w:rPr>
+                <w:t>Subnational governments in OECD countries: key data, 2023 edition</w:t>
+              </w:r>
+            </w:hyperlink>
+            <w:r>
+              <w:rPr>
+                <w:sz w:val="20"/>
+                <w:lang w:val="en-GB"/>
+              </w:rPr>
+              <w:t>]</w:t>
             </w:r>
           </w:p>
         </w:tc>
@@ -1417,6 +1435,7 @@
                 <w:szCs w:val="20"/>
                 <w:lang w:val="en-GB"/>
               </w:rPr>
+              <w:lastRenderedPageBreak/>
               <w:t xml:space="preserve">• Policies for employment and enterprise </w:t>
             </w:r>
             <w:r>
@@ -2421,7 +2440,11 @@
         <w:pStyle w:val="Para0"/>
       </w:pPr>
       <w:r>
-        <w:t>The Cohesion Policy Partnership Agreement between the EU Commission and Austria, adopted on 2 May 2022, sets out investment priorities for the period 2021-2027 to promote national cohesion and sustainable development. It foresees an amount of 1.3 bio € of Structural Funds support for Austrian programmes which will be co-financed by about 1.8 bio. € of national funds. Specific criteria to enhance an innovative and energy sufficient Austria are principles of circular economy, digitalisation and energy efficiency for selection of projects. Moreover, through the Just Transition Fund the country's transition to a climate-neutral economy through diversification of companies and start-ups to climate neutral and resource efficient activities that provide alternative jobs to replace those in energy intensive industries presently relying on fossil fuels as energy sources will be supported. The European Social Fund will support investments in infrastructures, jobs and education for persons with disabilities, people with migrant backgrounds and other disadvantaged groups. At the local scale, for support of life in cities and rural areas, projects on resource efficiency, climate adaptation, an innovation-oriented economy and local development will be supported. These activities continue on-going activities of several selected regions.</w:t>
+        <w:t xml:space="preserve">The Cohesion Policy Partnership Agreement between the EU Commission and Austria, adopted on 2 May 2022, sets out investment priorities for the period 2021-2027 to promote national cohesion and sustainable development. It foresees an amount of 1.3 bio € of Structural Funds support for Austrian programmes which will be co-financed by about 1.8 bio. € of national funds. Specific criteria to enhance an innovative and energy sufficient Austria are principles of circular economy, digitalisation and energy efficiency for selection of projects. Moreover, through the Just Transition Fund the country's transition to a climate-neutral economy through diversification of companies and start-ups to climate neutral and resource efficient activities that provide alternative jobs to replace those in energy intensive industries presently relying on fossil fuels as energy sources will be supported. The European Social Fund will support investments in infrastructures, jobs and education for persons with disabilities, people with migrant </w:t>
+      </w:r>
+      <w:r>
+        <w:lastRenderedPageBreak/>
+        <w:t>backgrounds and other disadvantaged groups. At the local scale, for support of life in cities and rural areas, projects on resource efficiency, climate adaptation, an innovation-oriented economy and local development will be supported. These activities continue on-going activities of several selected regions.</w:t>
       </w:r>
     </w:p>
     <w:p>
@@ -2429,7 +2452,6 @@
         <w:pStyle w:val="Para0"/>
       </w:pPr>
       <w:r>
-        <w:lastRenderedPageBreak/>
         <w:t>On the basis of the long-term strategy document, “ÖREK 2030”, a reorientation in priorities of regional development objectives has started recently and will be implemented over the next years. This includes in particular action on sparing use of land resources throughout the country, and climate action to achieve efficient and resilient resource use objectives. A series of national coordination and strategic planning activities will be implemented. So far, a land use development strategy to reduce the future land consumption and the high level of soil sealing by 2030 has been initiated. The second strategic working group (“Space for building culture”) aims at enhancing the societal role of architectural culture and heritage, in particular to strengthen town and city centres for shaping sustainable and resource efficient options of future spatial development.</w:t>
       </w:r>
     </w:p>
@@ -2442,12 +2464,12 @@
       </w:r>
     </w:p>
     <w:sectPr>
-      <w:headerReference w:type="even" r:id="rId14"/>
-      <w:headerReference w:type="default" r:id="rId15"/>
-      <w:footerReference w:type="even" r:id="rId16"/>
-      <w:footerReference w:type="default" r:id="rId17"/>
-      <w:headerReference w:type="first" r:id="rId18"/>
-      <w:footerReference w:type="first" r:id="rId19"/>
+      <w:headerReference w:type="even" r:id="rId15"/>
+      <w:headerReference w:type="default" r:id="rId16"/>
+      <w:footerReference w:type="even" r:id="rId17"/>
+      <w:footerReference w:type="default" r:id="rId18"/>
+      <w:headerReference w:type="first" r:id="rId19"/>
+      <w:footerReference w:type="first" r:id="rId20"/>
       <w:endnotePr>
         <w:numFmt w:val="decimal"/>
         <w:numRestart w:val="eachSect"/>
@@ -10304,31 +10326,6 @@
 </file>
 
 <file path=customXml/item2.xml><?xml version="1.0" encoding="utf-8"?>
-<?mso-contentType ?>
-<CtFieldPriority xmlns="http://www.oecd.org/eshare/projectsentre/CtFieldPriority/" xmlns:i="http://www.w3.org/2001/XMLSchema-instance">
-  <PriorityFields xmlns:a="http://schemas.microsoft.com/2003/10/Serialization/Arrays"/>
-</CtFieldPriority>
-</file>
-
-<file path=customXml/item3.xml><?xml version="1.0" encoding="utf-8"?>
-<?mso-contentType ?>
-<SharedContentType xmlns="Microsoft.SharePoint.Taxonomy.ContentTypeSync" SourceId="27ec883c-a62c-444f-a935-fcddb579e39d" ContentTypeId="0x0101008B4DD370EC31429186F3AD49F0D3098F00D44DBCB9EB4F45278CB5C9765BE52995" PreviousValue="false"/>
-</file>
-
-<file path=customXml/item4.xml><?xml version="1.0" encoding="utf-8"?>
-<b:Sources xmlns:b="http://schemas.openxmlformats.org/officeDocument/2006/bibliography" xmlns="http://schemas.openxmlformats.org/officeDocument/2006/bibliography" SelectedStyle="\oecd-en.xsl" StyleName="OECD English" Version="20220221"/>
-</file>
-
-<file path=customXml/item5.xml><?xml version="1.0" encoding="utf-8"?>
-<?mso-contentType ?>
-<FormTemplates xmlns="http://schemas.microsoft.com/sharepoint/v3/contenttype/forms">
-  <Display>OECDListFormCollapsible</Display>
-  <Edit>OECDListFormCollapsible</Edit>
-  <New>OECDListFormCollapsible</New>
-</FormTemplates>
-</file>
-
-<file path=customXml/item6.xml><?xml version="1.0" encoding="utf-8"?>
 <ct:contentTypeSchema xmlns:ct="http://schemas.microsoft.com/office/2006/metadata/contentType" xmlns:ma="http://schemas.microsoft.com/office/2006/metadata/properties/metaAttributes" ct:_="" ma:_="" ma:contentTypeName="Working Document" ma:contentTypeID="0x0101008B4DD370EC31429186F3AD49F0D3098F00D44DBCB9EB4F45278CB5C9765BE5299500A4858B360C6A491AA753F8BCA47AA910004E623AE0B855E041B1290D0883742A68" ma:contentTypeVersion="51" ma:contentTypeDescription="" ma:contentTypeScope="" ma:versionID="312617a34f197ec23cf0899b2747cf63">
   <xsd:schema xmlns:xsd="http://www.w3.org/2001/XMLSchema" xmlns:xs="http://www.w3.org/2001/XMLSchema" xmlns:p="http://schemas.microsoft.com/office/2006/metadata/properties" xmlns:ns1="54c4cd27-f286-408f-9ce0-33c1e0f3ab39" xmlns:ns2="c0e75541-f54f-401c-9a34-cb7fded40982" xmlns:ns3="bbc7a7a3-1361-4a32-9a19-e150eb4da2ba" xmlns:ns5="c9f238dd-bb73-4aef-a7a5-d644ad823e52" xmlns:ns6="ca82dde9-3436-4d3d-bddd-d31447390034" xmlns:ns7="http://schemas.microsoft.com/sharepoint/v4" targetNamespace="http://schemas.microsoft.com/office/2006/metadata/properties" ma:root="true" ma:fieldsID="3d4cef09d4c8b6946a1f5dd62d81f22b" ns1:_="" ns2:_="" ns3:_="" ns5:_="" ns6:_="" ns7:_="">
     <xsd:import namespace="54c4cd27-f286-408f-9ce0-33c1e0f3ab39"/>
@@ -10757,7 +10754,25 @@
 </ct:contentTypeSchema>
 </file>
 
-<file path=customXml/item7.xml><?xml version="1.0" encoding="utf-8"?>
+<file path=customXml/item3.xml><?xml version="1.0" encoding="utf-8"?>
+<?mso-contentType ?>
+<FormTemplates xmlns="http://schemas.microsoft.com/sharepoint/v3/contenttype/forms">
+  <Display>OECDListFormCollapsible</Display>
+  <Edit>OECDListFormCollapsible</Edit>
+  <New>OECDListFormCollapsible</New>
+</FormTemplates>
+</file>
+
+<file path=customXml/item4.xml><?xml version="1.0" encoding="utf-8"?>
+<b:Sources xmlns:b="http://schemas.openxmlformats.org/officeDocument/2006/bibliography" xmlns="http://schemas.openxmlformats.org/officeDocument/2006/bibliography" SelectedStyle="\oecd-en.xsl" StyleName="OECD English" Version="20220221"/>
+</file>
+
+<file path=customXml/item5.xml><?xml version="1.0" encoding="utf-8"?>
+<?mso-contentType ?>
+<SharedContentType xmlns="Microsoft.SharePoint.Taxonomy.ContentTypeSync" SourceId="27ec883c-a62c-444f-a935-fcddb579e39d" ContentTypeId="0x0101008B4DD370EC31429186F3AD49F0D3098F00D44DBCB9EB4F45278CB5C9765BE52995" PreviousValue="false"/>
+</file>
+
+<file path=customXml/item6.xml><?xml version="1.0" encoding="utf-8"?>
 <f:fields xmlns:f="http://schemas.fabasoft.com/folio/2007/fields" catsources="">
   <f:record>
     <f:field ref="BMFCONFIG_3000_109_BMFDocProperty" text=""/>
@@ -10847,61 +10862,35 @@
 </f:fields>
 </file>
 
+<file path=customXml/item7.xml><?xml version="1.0" encoding="utf-8"?>
+<?mso-contentType ?>
+<CtFieldPriority xmlns="http://www.oecd.org/eshare/projectsentre/CtFieldPriority/" xmlns:i="http://www.w3.org/2001/XMLSchema-instance">
+  <PriorityFields xmlns:a="http://schemas.microsoft.com/2003/10/Serialization/Arrays"/>
+</CtFieldPriority>
+</file>
+
 <file path=customXml/itemProps1.xml><?xml version="1.0" encoding="utf-8"?>
 <ds:datastoreItem xmlns:ds="http://schemas.openxmlformats.org/officeDocument/2006/customXml" ds:itemID="{22DEFB22-C7B2-4CCB-9DED-924399FF6FC3}">
   <ds:schemaRefs>
+    <ds:schemaRef ds:uri="54c4cd27-f286-408f-9ce0-33c1e0f3ab39"/>
+    <ds:schemaRef ds:uri="http://purl.org/dc/elements/1.1/"/>
+    <ds:schemaRef ds:uri="http://schemas.microsoft.com/sharepoint/v4"/>
+    <ds:schemaRef ds:uri="http://purl.org/dc/dcmitype/"/>
+    <ds:schemaRef ds:uri="bbc7a7a3-1361-4a32-9a19-e150eb4da2ba"/>
+    <ds:schemaRef ds:uri="http://schemas.microsoft.com/office/infopath/2007/PartnerControls"/>
+    <ds:schemaRef ds:uri="http://schemas.openxmlformats.org/package/2006/metadata/core-properties"/>
+    <ds:schemaRef ds:uri="http://purl.org/dc/terms/"/>
+    <ds:schemaRef ds:uri="ca82dde9-3436-4d3d-bddd-d31447390034"/>
+    <ds:schemaRef ds:uri="http://schemas.microsoft.com/office/2006/documentManagement/types"/>
+    <ds:schemaRef ds:uri="http://schemas.microsoft.com/office/2006/metadata/properties"/>
+    <ds:schemaRef ds:uri="c9f238dd-bb73-4aef-a7a5-d644ad823e52"/>
     <ds:schemaRef ds:uri="c0e75541-f54f-401c-9a34-cb7fded40982"/>
     <ds:schemaRef ds:uri="http://www.w3.org/XML/1998/namespace"/>
-    <ds:schemaRef ds:uri="http://schemas.microsoft.com/office/infopath/2007/PartnerControls"/>
-    <ds:schemaRef ds:uri="http://purl.org/dc/terms/"/>
-    <ds:schemaRef ds:uri="c9f238dd-bb73-4aef-a7a5-d644ad823e52"/>
-    <ds:schemaRef ds:uri="54c4cd27-f286-408f-9ce0-33c1e0f3ab39"/>
-    <ds:schemaRef ds:uri="http://schemas.openxmlformats.org/package/2006/metadata/core-properties"/>
-    <ds:schemaRef ds:uri="bbc7a7a3-1361-4a32-9a19-e150eb4da2ba"/>
-    <ds:schemaRef ds:uri="http://purl.org/dc/elements/1.1/"/>
-    <ds:schemaRef ds:uri="http://purl.org/dc/dcmitype/"/>
-    <ds:schemaRef ds:uri="http://schemas.microsoft.com/office/2006/documentManagement/types"/>
-    <ds:schemaRef ds:uri="http://schemas.microsoft.com/sharepoint/v4"/>
-    <ds:schemaRef ds:uri="ca82dde9-3436-4d3d-bddd-d31447390034"/>
-    <ds:schemaRef ds:uri="http://schemas.microsoft.com/office/2006/metadata/properties"/>
   </ds:schemaRefs>
 </ds:datastoreItem>
 </file>
 
 <file path=customXml/itemProps2.xml><?xml version="1.0" encoding="utf-8"?>
-<ds:datastoreItem xmlns:ds="http://schemas.openxmlformats.org/officeDocument/2006/customXml" ds:itemID="{32E9B017-5582-4C70-B8FC-E1342727C26A}">
-  <ds:schemaRefs>
-    <ds:schemaRef ds:uri="http://www.oecd.org/eshare/projectsentre/CtFieldPriority/"/>
-    <ds:schemaRef ds:uri="http://schemas.microsoft.com/2003/10/Serialization/Arrays"/>
-  </ds:schemaRefs>
-</ds:datastoreItem>
-</file>
-
-<file path=customXml/itemProps3.xml><?xml version="1.0" encoding="utf-8"?>
-<ds:datastoreItem xmlns:ds="http://schemas.openxmlformats.org/officeDocument/2006/customXml" ds:itemID="{ACCB1ABA-3716-4FEB-AE8F-7B7530954D0B}">
-  <ds:schemaRefs>
-    <ds:schemaRef ds:uri="Microsoft.SharePoint.Taxonomy.ContentTypeSync"/>
-  </ds:schemaRefs>
-</ds:datastoreItem>
-</file>
-
-<file path=customXml/itemProps4.xml><?xml version="1.0" encoding="utf-8"?>
-<ds:datastoreItem xmlns:ds="http://schemas.openxmlformats.org/officeDocument/2006/customXml" ds:itemID="{C4FADF1C-1C1B-4ADB-B19A-D177A04E5BC8}">
-  <ds:schemaRefs>
-    <ds:schemaRef ds:uri="http://schemas.openxmlformats.org/officeDocument/2006/bibliography"/>
-  </ds:schemaRefs>
-</ds:datastoreItem>
-</file>
-
-<file path=customXml/itemProps5.xml><?xml version="1.0" encoding="utf-8"?>
-<ds:datastoreItem xmlns:ds="http://schemas.openxmlformats.org/officeDocument/2006/customXml" ds:itemID="{E910F7A7-32C8-4D1E-8474-69B9E8965959}">
-  <ds:schemaRefs>
-    <ds:schemaRef ds:uri="http://schemas.microsoft.com/sharepoint/v3/contenttype/forms"/>
-  </ds:schemaRefs>
-</ds:datastoreItem>
-</file>
-
-<file path=customXml/itemProps6.xml><?xml version="1.0" encoding="utf-8"?>
 <ds:datastoreItem xmlns:ds="http://schemas.openxmlformats.org/officeDocument/2006/customXml" ds:itemID="{F18D0B53-CF48-4D13-8E03-44B123020EC1}">
   <ds:schemaRefs>
     <ds:schemaRef ds:uri="http://schemas.microsoft.com/office/2006/metadata/contentType"/>
@@ -10924,10 +10913,43 @@
 </ds:datastoreItem>
 </file>
 
-<file path=customXml/itemProps7.xml><?xml version="1.0" encoding="utf-8"?>
+<file path=customXml/itemProps3.xml><?xml version="1.0" encoding="utf-8"?>
+<ds:datastoreItem xmlns:ds="http://schemas.openxmlformats.org/officeDocument/2006/customXml" ds:itemID="{E910F7A7-32C8-4D1E-8474-69B9E8965959}">
+  <ds:schemaRefs>
+    <ds:schemaRef ds:uri="http://schemas.microsoft.com/sharepoint/v3/contenttype/forms"/>
+  </ds:schemaRefs>
+</ds:datastoreItem>
+</file>
+
+<file path=customXml/itemProps4.xml><?xml version="1.0" encoding="utf-8"?>
+<ds:datastoreItem xmlns:ds="http://schemas.openxmlformats.org/officeDocument/2006/customXml" ds:itemID="{C4FADF1C-1C1B-4ADB-B19A-D177A04E5BC8}">
+  <ds:schemaRefs>
+    <ds:schemaRef ds:uri="http://schemas.openxmlformats.org/officeDocument/2006/bibliography"/>
+  </ds:schemaRefs>
+</ds:datastoreItem>
+</file>
+
+<file path=customXml/itemProps5.xml><?xml version="1.0" encoding="utf-8"?>
+<ds:datastoreItem xmlns:ds="http://schemas.openxmlformats.org/officeDocument/2006/customXml" ds:itemID="{ACCB1ABA-3716-4FEB-AE8F-7B7530954D0B}">
+  <ds:schemaRefs>
+    <ds:schemaRef ds:uri="Microsoft.SharePoint.Taxonomy.ContentTypeSync"/>
+  </ds:schemaRefs>
+</ds:datastoreItem>
+</file>
+
+<file path=customXml/itemProps6.xml><?xml version="1.0" encoding="utf-8"?>
 <ds:datastoreItem xmlns:ds="http://schemas.openxmlformats.org/officeDocument/2006/customXml" ds:itemID="{4E8A9591-F074-446B-902F-511FF79C122F}">
   <ds:schemaRefs>
     <ds:schemaRef ds:uri="http://schemas.fabasoft.com/folio/2007/fields"/>
   </ds:schemaRefs>
 </ds:datastoreItem>
+</file>
+
+<file path=customXml/itemProps7.xml><?xml version="1.0" encoding="utf-8"?>
+<ds:datastoreItem xmlns:ds="http://schemas.openxmlformats.org/officeDocument/2006/customXml" ds:itemID="{32E9B017-5582-4C70-B8FC-E1342727C26A}">
+  <ds:schemaRefs>
+    <ds:schemaRef ds:uri="http://www.oecd.org/eshare/projectsentre/CtFieldPriority/"/>
+    <ds:schemaRef ds:uri="http://schemas.microsoft.com/2003/10/Serialization/Arrays"/>
+  </ds:schemaRefs>
+</ds:datastoreItem>
 </file>
</xml_diff>